<commit_message>
docs: add flowcharts to report (left A1)
</commit_message>
<xml_diff>
--- a/report/Лист задания Головко.docx
+++ b/report/Лист задания Головко.docx
@@ -559,7 +559,14 @@
           <w:szCs w:val="28"/>
           <w:lang w:val="en-US"/>
         </w:rPr>
-        <w:t>Docker.</w:t>
+        <w:t>Docker</w:t>
+      </w:r>
+      <w:r>
+        <w:rPr>
+          <w:sz w:val="28"/>
+          <w:szCs w:val="28"/>
+        </w:rPr>
+        <w:t>.</w:t>
       </w:r>
     </w:p>
     <w:p>
@@ -965,6 +972,7 @@
         <w:rPr>
           <w:sz w:val="28"/>
           <w:szCs w:val="28"/>
+          <w:lang w:val="en-US"/>
         </w:rPr>
       </w:pPr>
       <w:r>
@@ -1146,7 +1154,15 @@
           <w:szCs w:val="28"/>
           <w:u w:val="single"/>
         </w:rPr>
-        <w:t>Сервис цифровой подписи,</w:t>
+        <w:t>Сервис цифровой подписи</w:t>
+      </w:r>
+      <w:r>
+        <w:rPr>
+          <w:sz w:val="28"/>
+          <w:szCs w:val="28"/>
+          <w:u w:val="single"/>
+        </w:rPr>
+        <w:t xml:space="preserve">. </w:t>
       </w:r>
       <w:r>
         <w:rPr>
@@ -1163,7 +1179,25 @@
           <w:szCs w:val="28"/>
           <w:lang w:val="be-BY"/>
         </w:rPr>
-        <w:t>А1, схема</w:t>
+        <w:t>С</w:t>
+      </w:r>
+      <w:r>
+        <w:rPr>
+          <w:spacing w:val="-6"/>
+          <w:sz w:val="28"/>
+          <w:szCs w:val="28"/>
+          <w:lang w:val="be-BY"/>
+        </w:rPr>
+        <w:t>хема</w:t>
+      </w:r>
+      <w:r>
+        <w:rPr>
+          <w:spacing w:val="-6"/>
+          <w:sz w:val="28"/>
+          <w:szCs w:val="28"/>
+          <w:lang w:val="be-BY"/>
+        </w:rPr>
+        <w:t xml:space="preserve"> работы</w:t>
       </w:r>
       <w:r>
         <w:rPr>
@@ -1179,16 +1213,7 @@
           <w:sz w:val="28"/>
           <w:szCs w:val="28"/>
         </w:rPr>
-        <w:t>алгоритма</w:t>
-      </w:r>
-      <w:r>
-        <w:rPr>
-          <w:spacing w:val="-6"/>
-          <w:sz w:val="28"/>
-          <w:szCs w:val="28"/>
-          <w:lang w:val="be-BY"/>
-        </w:rPr>
-        <w:t>, чертеж</w:t>
+        <w:t>программы</w:t>
       </w:r>
       <w:r>
         <w:rPr>
@@ -1270,7 +1295,6 @@
           <w:u w:val="single"/>
         </w:rPr>
       </w:pPr>
-      <w:proofErr w:type="spellStart"/>
       <w:r>
         <w:rPr>
           <w:color w:val="000000"/>
@@ -1278,17 +1302,7 @@
           <w:szCs w:val="28"/>
           <w:u w:val="single"/>
         </w:rPr>
-        <w:t>Шамына</w:t>
-      </w:r>
-      <w:proofErr w:type="spellEnd"/>
-      <w:r>
-        <w:rPr>
-          <w:color w:val="000000"/>
-          <w:sz w:val="28"/>
-          <w:szCs w:val="28"/>
-          <w:u w:val="single"/>
-        </w:rPr>
-        <w:t xml:space="preserve"> А.Ю.</w:t>
+        <w:t>Шамына А.Ю.</w:t>
       </w:r>
     </w:p>
     <w:p>
@@ -1989,19 +2003,8 @@
           <w:szCs w:val="28"/>
           <w:u w:val="single"/>
         </w:rPr>
-        <w:t xml:space="preserve">А.Ю. </w:t>
-      </w:r>
-      <w:proofErr w:type="spellStart"/>
-      <w:r>
-        <w:rPr>
-          <w:i/>
-          <w:sz w:val="28"/>
-          <w:szCs w:val="28"/>
-          <w:u w:val="single"/>
-        </w:rPr>
-        <w:t>Шамына</w:t>
-      </w:r>
-      <w:proofErr w:type="spellEnd"/>
+        <w:t>А.Ю. Шамына</w:t>
+      </w:r>
       <w:r>
         <w:rPr>
           <w:i/>
@@ -2538,6 +2541,7 @@
   <w:style w:type="character" w:default="1" w:styleId="a0">
     <w:name w:val="Default Paragraph Font"/>
     <w:uiPriority w:val="1"/>
+    <w:semiHidden/>
     <w:unhideWhenUsed/>
   </w:style>
   <w:style w:type="table" w:default="1" w:styleId="a1">

</xml_diff>